<commit_message>
aktualsiertes Architekturdokument, Sequenzdiagramm für Anwendungsfall Spielzugdurchführen/PhaseI/PhaseIII fehlt
</commit_message>
<xml_diff>
--- a/Dokumente/02_Arbeitsbereich/05_Architekturdokumente/Architekturdokument.docx
+++ b/Dokumente/02_Arbeitsbereich/05_Architekturdokumente/Architekturdokument.docx
@@ -10239,10 +10239,7 @@
     <w:p>
       <w:r>
         <w:lastRenderedPageBreak/>
-        <w:t xml:space="preserve">Das folgende Sequenzdiagramm zeigt die beteiligten Komponenten am Anwendungsfall „Spiel </w:t>
-      </w:r>
-      <w:r>
-        <w:t>starten</w:t>
+        <w:t>Das folgende Sequenzdiagramm zeigt die beteiligten Komponenten am Anwendungsfall „Spiel starten</w:t>
       </w:r>
       <w:r>
         <w:t>“.</w:t>
@@ -10352,10 +10349,7 @@
       </w:r>
       <w:proofErr w:type="spellEnd"/>
       <w:r>
-        <w:t xml:space="preserve"> verteilen</w:t>
-      </w:r>
-      <w:r>
-        <w:t>“.</w:t>
+        <w:t xml:space="preserve"> verteilen“.</w:t>
       </w:r>
     </w:p>
     <w:p>
@@ -10418,6 +10412,85 @@
     </w:p>
     <w:p>
       <w:pPr>
+        <w:jc w:val="both"/>
+      </w:pPr>
+      <w:bookmarkStart w:id="12" w:name="_GoBack"/>
+      <w:bookmarkEnd w:id="12"/>
+    </w:p>
+    <w:p>
+      <w:pPr>
+        <w:jc w:val="both"/>
+      </w:pPr>
+      <w:r>
+        <w:t>Das folgende Sequenzdiagramm zeigt die beteiligten Komponenten am Anwendungsfall „</w:t>
+      </w:r>
+      <w:r>
+        <w:t>Phase 2 durchführen</w:t>
+      </w:r>
+      <w:r>
+        <w:t>“.</w:t>
+      </w:r>
+    </w:p>
+    <w:p>
+      <w:pPr>
+        <w:jc w:val="both"/>
+      </w:pPr>
+      <w:r>
+        <w:rPr>
+          <w:noProof/>
+        </w:rPr>
+        <w:drawing>
+          <wp:inline distT="0" distB="0" distL="0" distR="0">
+            <wp:extent cx="6313170" cy="3019425"/>
+            <wp:effectExtent l="0" t="0" r="0" b="9525"/>
+            <wp:docPr id="46" name="Grafik 46"/>
+            <wp:cNvGraphicFramePr>
+              <a:graphicFrameLocks xmlns:a="http://schemas.openxmlformats.org/drawingml/2006/main" noChangeAspect="1"/>
+            </wp:cNvGraphicFramePr>
+            <a:graphic xmlns:a="http://schemas.openxmlformats.org/drawingml/2006/main">
+              <a:graphicData uri="http://schemas.openxmlformats.org/drawingml/2006/picture">
+                <pic:pic xmlns:pic="http://schemas.openxmlformats.org/drawingml/2006/picture">
+                  <pic:nvPicPr>
+                    <pic:cNvPr id="0" name="Picture 1"/>
+                    <pic:cNvPicPr>
+                      <a:picLocks noChangeAspect="1" noChangeArrowheads="1"/>
+                    </pic:cNvPicPr>
+                  </pic:nvPicPr>
+                  <pic:blipFill>
+                    <a:blip r:embed="rId14">
+                      <a:extLst>
+                        <a:ext uri="{28A0092B-C50C-407E-A947-70E740481C1C}">
+                          <a14:useLocalDpi xmlns:a14="http://schemas.microsoft.com/office/drawing/2010/main" val="0"/>
+                        </a:ext>
+                      </a:extLst>
+                    </a:blip>
+                    <a:srcRect/>
+                    <a:stretch>
+                      <a:fillRect/>
+                    </a:stretch>
+                  </pic:blipFill>
+                  <pic:spPr bwMode="auto">
+                    <a:xfrm>
+                      <a:off x="0" y="0"/>
+                      <a:ext cx="6342070" cy="3033247"/>
+                    </a:xfrm>
+                    <a:prstGeom prst="rect">
+                      <a:avLst/>
+                    </a:prstGeom>
+                    <a:noFill/>
+                    <a:ln>
+                      <a:noFill/>
+                    </a:ln>
+                  </pic:spPr>
+                </pic:pic>
+              </a:graphicData>
+            </a:graphic>
+          </wp:inline>
+        </w:drawing>
+      </w:r>
+    </w:p>
+    <w:p>
+      <w:pPr>
         <w:pStyle w:val="berschrift2"/>
         <w:numPr>
           <w:ilvl w:val="1"/>
@@ -10428,14 +10501,14 @@
           <w:rFonts w:asciiTheme="minorHAnsi" w:hAnsiTheme="minorHAnsi" w:cstheme="minorHAnsi"/>
         </w:rPr>
       </w:pPr>
-      <w:bookmarkStart w:id="12" w:name="_Toc528484974"/>
+      <w:bookmarkStart w:id="13" w:name="_Toc528484974"/>
       <w:r>
         <w:rPr>
           <w:rFonts w:asciiTheme="minorHAnsi" w:hAnsiTheme="minorHAnsi" w:cstheme="minorHAnsi"/>
         </w:rPr>
         <w:t>Detaillierte Beschreibung des internen Ablaufs</w:t>
       </w:r>
-      <w:bookmarkEnd w:id="12"/>
+      <w:bookmarkEnd w:id="13"/>
     </w:p>
     <w:p>
       <w:pPr>
@@ -10446,12 +10519,12 @@
       </w:pPr>
     </w:p>
     <w:sectPr>
-      <w:headerReference w:type="even" r:id="rId14"/>
-      <w:headerReference w:type="default" r:id="rId15"/>
-      <w:footerReference w:type="even" r:id="rId16"/>
-      <w:footerReference w:type="default" r:id="rId17"/>
-      <w:headerReference w:type="first" r:id="rId18"/>
-      <w:footerReference w:type="first" r:id="rId19"/>
+      <w:headerReference w:type="even" r:id="rId15"/>
+      <w:headerReference w:type="default" r:id="rId16"/>
+      <w:footerReference w:type="even" r:id="rId17"/>
+      <w:footerReference w:type="default" r:id="rId18"/>
+      <w:headerReference w:type="first" r:id="rId19"/>
+      <w:footerReference w:type="first" r:id="rId20"/>
       <w:pgSz w:w="11906" w:h="16838"/>
       <w:pgMar w:top="1417" w:right="1417" w:bottom="1134" w:left="1417" w:header="708" w:footer="708" w:gutter="0"/>
       <w:pgNumType w:start="0"/>
@@ -10505,16 +10578,11 @@
       <w:pStyle w:val="Fuzeile"/>
     </w:pPr>
     <w:r>
-      <w:t xml:space="preserve">Version: </w:t>
-    </w:r>
-    <w:r>
-      <w:t>1.</w:t>
+      <w:t>Version: 1.</w:t>
     </w:r>
     <w:r>
       <w:t>2</w:t>
     </w:r>
-    <w:bookmarkStart w:id="13" w:name="_GoBack"/>
-    <w:bookmarkEnd w:id="13"/>
     <w:r>
       <w:t xml:space="preserve"> (In Bearbeitung)</w:t>
     </w:r>
@@ -12419,7 +12487,7 @@
 </file>
 
 <file path=customXml/itemProps2.xml><?xml version="1.0" encoding="utf-8"?>
-<ds:datastoreItem xmlns:ds="http://schemas.openxmlformats.org/officeDocument/2006/customXml" ds:itemID="{45266206-993E-4FA6-AAA4-C7C298050CB1}">
+<ds:datastoreItem xmlns:ds="http://schemas.openxmlformats.org/officeDocument/2006/customXml" ds:itemID="{C8EDBC2E-C39B-4162-8451-BA68CE1CE36A}">
   <ds:schemaRefs>
     <ds:schemaRef ds:uri="http://schemas.openxmlformats.org/officeDocument/2006/bibliography"/>
   </ds:schemaRefs>

</xml_diff>

<commit_message>
Architekturdokument angepasst und PDF´s erstellt
</commit_message>
<xml_diff>
--- a/Dokumente/02_Arbeitsbereich/05_Architekturdokumente/Architekturdokument.docx
+++ b/Dokumente/02_Arbeitsbereich/05_Architekturdokumente/Architekturdokument.docx
@@ -1,6 +1,6 @@
 
 <file path=word/document.xml><?xml version="1.0" encoding="utf-8"?>
-<w:document xmlns:wpc="http://schemas.microsoft.com/office/word/2010/wordprocessingCanvas" xmlns:cx="http://schemas.microsoft.com/office/drawing/2014/chartex" xmlns:cx1="http://schemas.microsoft.com/office/drawing/2015/9/8/chartex" xmlns:cx2="http://schemas.microsoft.com/office/drawing/2015/10/21/chartex" xmlns:cx3="http://schemas.microsoft.com/office/drawing/2016/5/9/chartex" xmlns:cx4="http://schemas.microsoft.com/office/drawing/2016/5/10/chartex" xmlns:cx5="http://schemas.microsoft.com/office/drawing/2016/5/11/chartex" xmlns:cx6="http://schemas.microsoft.com/office/drawing/2016/5/12/chartex" xmlns:cx7="http://schemas.microsoft.com/office/drawing/2016/5/13/chartex" xmlns:cx8="http://schemas.microsoft.com/office/drawing/2016/5/14/chartex" xmlns:mc="http://schemas.openxmlformats.org/markup-compatibility/2006" xmlns:aink="http://schemas.microsoft.com/office/drawing/2016/ink" xmlns:am3d="http://schemas.microsoft.com/office/drawing/2017/model3d" xmlns:o="urn:schemas-microsoft-com:office:office" xmlns:r="http://schemas.openxmlformats.org/officeDocument/2006/relationships" xmlns:m="http://schemas.openxmlformats.org/officeDocument/2006/math" xmlns:v="urn:schemas-microsoft-com:vml" xmlns:wp14="http://schemas.microsoft.com/office/word/2010/wordprocessingDrawing" xmlns:wp="http://schemas.openxmlformats.org/drawingml/2006/wordprocessingDrawing" xmlns:w10="urn:schemas-microsoft-com:office:word" xmlns:w="http://schemas.openxmlformats.org/wordprocessingml/2006/main" xmlns:w14="http://schemas.microsoft.com/office/word/2010/wordml" xmlns:w15="http://schemas.microsoft.com/office/word/2012/wordml" xmlns:w16cid="http://schemas.microsoft.com/office/word/2016/wordml/cid" xmlns:w16se="http://schemas.microsoft.com/office/word/2015/wordml/symex" xmlns:wpg="http://schemas.microsoft.com/office/word/2010/wordprocessingGroup" xmlns:wpi="http://schemas.microsoft.com/office/word/2010/wordprocessingInk" xmlns:wne="http://schemas.microsoft.com/office/word/2006/wordml" xmlns:wps="http://schemas.microsoft.com/office/word/2010/wordprocessingShape" mc:Ignorable="w14 w15 w16se w16cid wp14">
+<w:document xmlns:wpc="http://schemas.microsoft.com/office/word/2010/wordprocessingCanvas" xmlns:cx="http://schemas.microsoft.com/office/drawing/2014/chartex" xmlns:cx1="http://schemas.microsoft.com/office/drawing/2015/9/8/chartex" xmlns:mc="http://schemas.openxmlformats.org/markup-compatibility/2006" xmlns:o="urn:schemas-microsoft-com:office:office" xmlns:r="http://schemas.openxmlformats.org/officeDocument/2006/relationships" xmlns:m="http://schemas.openxmlformats.org/officeDocument/2006/math" xmlns:v="urn:schemas-microsoft-com:vml" xmlns:wp14="http://schemas.microsoft.com/office/word/2010/wordprocessingDrawing" xmlns:wp="http://schemas.openxmlformats.org/drawingml/2006/wordprocessingDrawing" xmlns:w10="urn:schemas-microsoft-com:office:word" xmlns:w="http://schemas.openxmlformats.org/wordprocessingml/2006/main" xmlns:w14="http://schemas.microsoft.com/office/word/2010/wordml" xmlns:w15="http://schemas.microsoft.com/office/word/2012/wordml" xmlns:w16se="http://schemas.microsoft.com/office/word/2015/wordml/symex" xmlns:wpg="http://schemas.microsoft.com/office/word/2010/wordprocessingGroup" xmlns:wpi="http://schemas.microsoft.com/office/word/2010/wordprocessingInk" xmlns:wne="http://schemas.microsoft.com/office/word/2006/wordml" xmlns:wps="http://schemas.microsoft.com/office/word/2010/wordprocessingShape" mc:Ignorable="w14 w15 w16se wp14">
   <w:body>
     <w:sdt>
       <w:sdtPr>
@@ -3442,7 +3442,7 @@
                   </wp:anchor>
                 </w:drawing>
               </mc:Choice>
-              <mc:Fallback>
+              <mc:Fallback xmlns:w16cid="http://schemas.microsoft.com/office/word/2016/wordml/cid" xmlns:am3d="http://schemas.microsoft.com/office/drawing/2017/model3d" xmlns:aink="http://schemas.microsoft.com/office/drawing/2016/ink" xmlns:cx8="http://schemas.microsoft.com/office/drawing/2016/5/14/chartex" xmlns:cx7="http://schemas.microsoft.com/office/drawing/2016/5/13/chartex" xmlns:cx6="http://schemas.microsoft.com/office/drawing/2016/5/12/chartex" xmlns:cx5="http://schemas.microsoft.com/office/drawing/2016/5/11/chartex" xmlns:cx4="http://schemas.microsoft.com/office/drawing/2016/5/10/chartex" xmlns:cx3="http://schemas.microsoft.com/office/drawing/2016/5/9/chartex" xmlns:cx2="http://schemas.microsoft.com/office/drawing/2015/10/21/chartex">
                 <w:pict>
                   <v:group id="Gruppe 2" o:spid="_x0000_s1026" style="position:absolute;margin-left:0;margin-top:0;width:172.8pt;height:718.55pt;z-index:-251657216;mso-width-percent:330;mso-height-percent:950;mso-left-percent:40;mso-position-horizontal-relative:page;mso-position-vertical:center;mso-position-vertical-relative:page;mso-width-percent:330;mso-height-percent:950;mso-left-percent:40" coordsize="21945,91257" o:gfxdata="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">
                     <v:rect id="Rechteck 3" o:spid="_x0000_s1027" style="position:absolute;width:1945;height:91257;visibility:visible;mso-wrap-style:square;v-text-anchor:middle" o:gfxdata="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" fillcolor="#44546a [3215]" stroked="f" strokeweight="1pt"/>
@@ -3830,7 +3830,7 @@
                   </wp:anchor>
                 </w:drawing>
               </mc:Choice>
-              <mc:Fallback>
+              <mc:Fallback xmlns:w16cid="http://schemas.microsoft.com/office/word/2016/wordml/cid" xmlns:am3d="http://schemas.microsoft.com/office/drawing/2017/model3d" xmlns:aink="http://schemas.microsoft.com/office/drawing/2016/ink" xmlns:cx8="http://schemas.microsoft.com/office/drawing/2016/5/14/chartex" xmlns:cx7="http://schemas.microsoft.com/office/drawing/2016/5/13/chartex" xmlns:cx6="http://schemas.microsoft.com/office/drawing/2016/5/12/chartex" xmlns:cx5="http://schemas.microsoft.com/office/drawing/2016/5/11/chartex" xmlns:cx4="http://schemas.microsoft.com/office/drawing/2016/5/10/chartex" xmlns:cx3="http://schemas.microsoft.com/office/drawing/2016/5/9/chartex" xmlns:cx2="http://schemas.microsoft.com/office/drawing/2015/10/21/chartex">
                 <w:pict>
                   <v:shapetype id="_x0000_t202" coordsize="21600,21600" o:spt="202" path="m,l,21600r21600,l21600,xe">
                     <v:stroke joinstyle="miter"/>
@@ -4134,7 +4134,7 @@
                   </wp:anchor>
                 </w:drawing>
               </mc:Choice>
-              <mc:Fallback>
+              <mc:Fallback xmlns:w16cid="http://schemas.microsoft.com/office/word/2016/wordml/cid" xmlns:am3d="http://schemas.microsoft.com/office/drawing/2017/model3d" xmlns:aink="http://schemas.microsoft.com/office/drawing/2016/ink" xmlns:cx8="http://schemas.microsoft.com/office/drawing/2016/5/14/chartex" xmlns:cx7="http://schemas.microsoft.com/office/drawing/2016/5/13/chartex" xmlns:cx6="http://schemas.microsoft.com/office/drawing/2016/5/12/chartex" xmlns:cx5="http://schemas.microsoft.com/office/drawing/2016/5/11/chartex" xmlns:cx4="http://schemas.microsoft.com/office/drawing/2016/5/10/chartex" xmlns:cx3="http://schemas.microsoft.com/office/drawing/2016/5/9/chartex" xmlns:cx2="http://schemas.microsoft.com/office/drawing/2015/10/21/chartex">
                 <w:pict>
                   <v:shape id="Textfeld 1" o:spid="_x0000_s1056" type="#_x0000_t202" style="position:absolute;margin-left:0;margin-top:0;width:4in;height:84.25pt;z-index:251660288;visibility:visible;mso-wrap-style:square;mso-width-percent:450;mso-height-percent:0;mso-left-percent:420;mso-top-percent:175;mso-wrap-distance-left:9pt;mso-wrap-distance-top:0;mso-wrap-distance-right:9pt;mso-wrap-distance-bottom:0;mso-position-horizontal-relative:page;mso-position-vertical-relative:page;mso-width-percent:450;mso-height-percent:0;mso-left-percent:420;mso-top-percent:175;mso-width-relative:page;mso-height-relative:margin;v-text-anchor:top" o:gfxdata="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" filled="f" stroked="f" strokeweight=".5pt">
                     <v:textbox style="mso-fit-shape-to-text:t" inset="0,0,0,0">
@@ -6269,6 +6269,7 @@
         <w:rPr>
           <w:rFonts w:cstheme="minorHAnsi"/>
           <w:noProof/>
+          <w:lang w:eastAsia="de-DE"/>
         </w:rPr>
         <mc:AlternateContent>
           <mc:Choice Requires="wps">
@@ -6327,7 +6328,7 @@
               </wp:anchor>
             </w:drawing>
           </mc:Choice>
-          <mc:Fallback>
+          <mc:Fallback xmlns:w16cid="http://schemas.microsoft.com/office/word/2016/wordml/cid" xmlns:am3d="http://schemas.microsoft.com/office/drawing/2017/model3d" xmlns:aink="http://schemas.microsoft.com/office/drawing/2016/ink" xmlns:cx8="http://schemas.microsoft.com/office/drawing/2016/5/14/chartex" xmlns:cx7="http://schemas.microsoft.com/office/drawing/2016/5/13/chartex" xmlns:cx6="http://schemas.microsoft.com/office/drawing/2016/5/12/chartex" xmlns:cx5="http://schemas.microsoft.com/office/drawing/2016/5/11/chartex" xmlns:cx4="http://schemas.microsoft.com/office/drawing/2016/5/10/chartex" xmlns:cx3="http://schemas.microsoft.com/office/drawing/2016/5/9/chartex" xmlns:cx2="http://schemas.microsoft.com/office/drawing/2015/10/21/chartex">
             <w:pict>
               <v:shape w14:anchorId="045C5D87" id="Textfeld 44" o:spid="_x0000_s1057" type="#_x0000_t202" style="position:absolute;left:0;text-align:left;margin-left:322.15pt;margin-top:105.2pt;width:36pt;height:18.75pt;z-index:251681792;visibility:visible;mso-wrap-style:square;mso-width-percent:0;mso-wrap-distance-left:9pt;mso-wrap-distance-top:0;mso-wrap-distance-right:9pt;mso-wrap-distance-bottom:0;mso-position-horizontal:absolute;mso-position-horizontal-relative:text;mso-position-vertical:absolute;mso-position-vertical-relative:text;mso-width-percent:0;mso-width-relative:margin;v-text-anchor:top" o:gfxdata="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" filled="f" stroked="f" strokeweight=".5pt">
                 <v:textbox>
@@ -6348,6 +6349,7 @@
         <w:rPr>
           <w:rFonts w:cstheme="minorHAnsi"/>
           <w:noProof/>
+          <w:lang w:eastAsia="de-DE"/>
         </w:rPr>
         <mc:AlternateContent>
           <mc:Choice Requires="wps">
@@ -6406,7 +6408,7 @@
               </wp:anchor>
             </w:drawing>
           </mc:Choice>
-          <mc:Fallback>
+          <mc:Fallback xmlns:w16cid="http://schemas.microsoft.com/office/word/2016/wordml/cid" xmlns:am3d="http://schemas.microsoft.com/office/drawing/2017/model3d" xmlns:aink="http://schemas.microsoft.com/office/drawing/2016/ink" xmlns:cx8="http://schemas.microsoft.com/office/drawing/2016/5/14/chartex" xmlns:cx7="http://schemas.microsoft.com/office/drawing/2016/5/13/chartex" xmlns:cx6="http://schemas.microsoft.com/office/drawing/2016/5/12/chartex" xmlns:cx5="http://schemas.microsoft.com/office/drawing/2016/5/11/chartex" xmlns:cx4="http://schemas.microsoft.com/office/drawing/2016/5/10/chartex" xmlns:cx3="http://schemas.microsoft.com/office/drawing/2016/5/9/chartex" xmlns:cx2="http://schemas.microsoft.com/office/drawing/2015/10/21/chartex">
             <w:pict>
               <v:shape w14:anchorId="045C5D87" id="Textfeld 43" o:spid="_x0000_s1058" type="#_x0000_t202" style="position:absolute;left:0;text-align:left;margin-left:137.65pt;margin-top:125.45pt;width:36pt;height:18.75pt;z-index:251679744;visibility:visible;mso-wrap-style:square;mso-width-percent:0;mso-wrap-distance-left:9pt;mso-wrap-distance-top:0;mso-wrap-distance-right:9pt;mso-wrap-distance-bottom:0;mso-position-horizontal:absolute;mso-position-horizontal-relative:text;mso-position-vertical:absolute;mso-position-vertical-relative:text;mso-width-percent:0;mso-width-relative:margin;v-text-anchor:top" o:gfxdata="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" filled="f" stroked="f" strokeweight=".5pt">
                 <v:textbox>
@@ -6427,6 +6429,7 @@
         <w:rPr>
           <w:rFonts w:cstheme="minorHAnsi"/>
           <w:noProof/>
+          <w:lang w:eastAsia="de-DE"/>
         </w:rPr>
         <mc:AlternateContent>
           <mc:Choice Requires="wps">
@@ -6485,7 +6488,7 @@
               </wp:anchor>
             </w:drawing>
           </mc:Choice>
-          <mc:Fallback>
+          <mc:Fallback xmlns:w16cid="http://schemas.microsoft.com/office/word/2016/wordml/cid" xmlns:am3d="http://schemas.microsoft.com/office/drawing/2017/model3d" xmlns:aink="http://schemas.microsoft.com/office/drawing/2016/ink" xmlns:cx8="http://schemas.microsoft.com/office/drawing/2016/5/14/chartex" xmlns:cx7="http://schemas.microsoft.com/office/drawing/2016/5/13/chartex" xmlns:cx6="http://schemas.microsoft.com/office/drawing/2016/5/12/chartex" xmlns:cx5="http://schemas.microsoft.com/office/drawing/2016/5/11/chartex" xmlns:cx4="http://schemas.microsoft.com/office/drawing/2016/5/10/chartex" xmlns:cx3="http://schemas.microsoft.com/office/drawing/2016/5/9/chartex" xmlns:cx2="http://schemas.microsoft.com/office/drawing/2015/10/21/chartex">
             <w:pict>
               <v:shape w14:anchorId="045C5D87" id="Textfeld 42" o:spid="_x0000_s1059" type="#_x0000_t202" style="position:absolute;left:0;text-align:left;margin-left:138.4pt;margin-top:63.2pt;width:36pt;height:18.75pt;z-index:251677696;visibility:visible;mso-wrap-style:square;mso-width-percent:0;mso-wrap-distance-left:9pt;mso-wrap-distance-top:0;mso-wrap-distance-right:9pt;mso-wrap-distance-bottom:0;mso-position-horizontal:absolute;mso-position-horizontal-relative:text;mso-position-vertical:absolute;mso-position-vertical-relative:text;mso-width-percent:0;mso-width-relative:margin;v-text-anchor:top" o:gfxdata="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" filled="f" stroked="f" strokeweight=".5pt">
                 <v:textbox>
@@ -6506,6 +6509,7 @@
         <w:rPr>
           <w:rFonts w:cstheme="minorHAnsi"/>
           <w:noProof/>
+          <w:lang w:eastAsia="de-DE"/>
         </w:rPr>
         <mc:AlternateContent>
           <mc:Choice Requires="wps">
@@ -6564,7 +6568,7 @@
               </wp:anchor>
             </w:drawing>
           </mc:Choice>
-          <mc:Fallback>
+          <mc:Fallback xmlns:w16cid="http://schemas.microsoft.com/office/word/2016/wordml/cid" xmlns:am3d="http://schemas.microsoft.com/office/drawing/2017/model3d" xmlns:aink="http://schemas.microsoft.com/office/drawing/2016/ink" xmlns:cx8="http://schemas.microsoft.com/office/drawing/2016/5/14/chartex" xmlns:cx7="http://schemas.microsoft.com/office/drawing/2016/5/13/chartex" xmlns:cx6="http://schemas.microsoft.com/office/drawing/2016/5/12/chartex" xmlns:cx5="http://schemas.microsoft.com/office/drawing/2016/5/11/chartex" xmlns:cx4="http://schemas.microsoft.com/office/drawing/2016/5/10/chartex" xmlns:cx3="http://schemas.microsoft.com/office/drawing/2016/5/9/chartex" xmlns:cx2="http://schemas.microsoft.com/office/drawing/2015/10/21/chartex">
             <w:pict>
               <v:shape w14:anchorId="045C5D87" id="Textfeld 41" o:spid="_x0000_s1060" type="#_x0000_t202" style="position:absolute;left:0;text-align:left;margin-left:292.9pt;margin-top:58.7pt;width:36pt;height:18.75pt;z-index:251675648;visibility:visible;mso-wrap-style:square;mso-width-percent:0;mso-wrap-distance-left:9pt;mso-wrap-distance-top:0;mso-wrap-distance-right:9pt;mso-wrap-distance-bottom:0;mso-position-horizontal:absolute;mso-position-horizontal-relative:text;mso-position-vertical:absolute;mso-position-vertical-relative:text;mso-width-percent:0;mso-width-relative:margin;v-text-anchor:top" o:gfxdata="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" filled="f" stroked="f" strokeweight=".5pt">
                 <v:textbox>
@@ -6585,6 +6589,7 @@
         <w:rPr>
           <w:rFonts w:cstheme="minorHAnsi"/>
           <w:noProof/>
+          <w:lang w:eastAsia="de-DE"/>
         </w:rPr>
         <mc:AlternateContent>
           <mc:Choice Requires="wps">
@@ -6643,7 +6648,7 @@
               </wp:anchor>
             </w:drawing>
           </mc:Choice>
-          <mc:Fallback>
+          <mc:Fallback xmlns:w16cid="http://schemas.microsoft.com/office/word/2016/wordml/cid" xmlns:am3d="http://schemas.microsoft.com/office/drawing/2017/model3d" xmlns:aink="http://schemas.microsoft.com/office/drawing/2016/ink" xmlns:cx8="http://schemas.microsoft.com/office/drawing/2016/5/14/chartex" xmlns:cx7="http://schemas.microsoft.com/office/drawing/2016/5/13/chartex" xmlns:cx6="http://schemas.microsoft.com/office/drawing/2016/5/12/chartex" xmlns:cx5="http://schemas.microsoft.com/office/drawing/2016/5/11/chartex" xmlns:cx4="http://schemas.microsoft.com/office/drawing/2016/5/10/chartex" xmlns:cx3="http://schemas.microsoft.com/office/drawing/2016/5/9/chartex" xmlns:cx2="http://schemas.microsoft.com/office/drawing/2015/10/21/chartex">
             <w:pict>
               <v:shape w14:anchorId="045C5D87" id="Textfeld 40" o:spid="_x0000_s1061" type="#_x0000_t202" style="position:absolute;left:0;text-align:left;margin-left:382.9pt;margin-top:31.5pt;width:36pt;height:18.75pt;z-index:251673600;visibility:visible;mso-wrap-style:square;mso-width-percent:0;mso-wrap-distance-left:9pt;mso-wrap-distance-top:0;mso-wrap-distance-right:9pt;mso-wrap-distance-bottom:0;mso-position-horizontal:absolute;mso-position-horizontal-relative:text;mso-position-vertical:absolute;mso-position-vertical-relative:text;mso-width-percent:0;mso-width-relative:margin;v-text-anchor:top" o:gfxdata="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" filled="f" stroked="f" strokeweight=".5pt">
                 <v:textbox>
@@ -6664,6 +6669,7 @@
         <w:rPr>
           <w:rFonts w:cstheme="minorHAnsi"/>
           <w:noProof/>
+          <w:lang w:eastAsia="de-DE"/>
         </w:rPr>
         <mc:AlternateContent>
           <mc:Choice Requires="wps">
@@ -6725,7 +6731,7 @@
               </wp:anchor>
             </w:drawing>
           </mc:Choice>
-          <mc:Fallback>
+          <mc:Fallback xmlns:w16cid="http://schemas.microsoft.com/office/word/2016/wordml/cid" xmlns:am3d="http://schemas.microsoft.com/office/drawing/2017/model3d" xmlns:aink="http://schemas.microsoft.com/office/drawing/2016/ink" xmlns:cx8="http://schemas.microsoft.com/office/drawing/2016/5/14/chartex" xmlns:cx7="http://schemas.microsoft.com/office/drawing/2016/5/13/chartex" xmlns:cx6="http://schemas.microsoft.com/office/drawing/2016/5/12/chartex" xmlns:cx5="http://schemas.microsoft.com/office/drawing/2016/5/11/chartex" xmlns:cx4="http://schemas.microsoft.com/office/drawing/2016/5/10/chartex" xmlns:cx3="http://schemas.microsoft.com/office/drawing/2016/5/9/chartex" xmlns:cx2="http://schemas.microsoft.com/office/drawing/2015/10/21/chartex">
             <w:pict>
               <v:shapetype w14:anchorId="1A4A9C39" id="_x0000_t32" coordsize="21600,21600" o:spt="32" o:oned="t" path="m,l21600,21600e" filled="f">
                 <v:path arrowok="t" fillok="f" o:connecttype="none"/>
@@ -6742,6 +6748,7 @@
         <w:rPr>
           <w:rFonts w:cstheme="minorHAnsi"/>
           <w:noProof/>
+          <w:lang w:eastAsia="de-DE"/>
         </w:rPr>
         <mc:AlternateContent>
           <mc:Choice Requires="wps">
@@ -6803,7 +6810,7 @@
               </wp:anchor>
             </w:drawing>
           </mc:Choice>
-          <mc:Fallback>
+          <mc:Fallback xmlns:w16cid="http://schemas.microsoft.com/office/word/2016/wordml/cid" xmlns:am3d="http://schemas.microsoft.com/office/drawing/2017/model3d" xmlns:aink="http://schemas.microsoft.com/office/drawing/2016/ink" xmlns:cx8="http://schemas.microsoft.com/office/drawing/2016/5/14/chartex" xmlns:cx7="http://schemas.microsoft.com/office/drawing/2016/5/13/chartex" xmlns:cx6="http://schemas.microsoft.com/office/drawing/2016/5/12/chartex" xmlns:cx5="http://schemas.microsoft.com/office/drawing/2016/5/11/chartex" xmlns:cx4="http://schemas.microsoft.com/office/drawing/2016/5/10/chartex" xmlns:cx3="http://schemas.microsoft.com/office/drawing/2016/5/9/chartex" xmlns:cx2="http://schemas.microsoft.com/office/drawing/2015/10/21/chartex">
             <w:pict>
               <v:shape w14:anchorId="15F9CCF2" id="Gerade Verbindung mit Pfeil 37" o:spid="_x0000_s1026" type="#_x0000_t32" style="position:absolute;margin-left:127.9pt;margin-top:77.45pt;width:294.75pt;height:73.5pt;flip:y;z-index:251668480;visibility:visible;mso-wrap-style:square;mso-width-percent:0;mso-height-percent:0;mso-wrap-distance-left:9pt;mso-wrap-distance-top:0;mso-wrap-distance-right:9pt;mso-wrap-distance-bottom:0;mso-position-horizontal:absolute;mso-position-horizontal-relative:text;mso-position-vertical:absolute;mso-position-vertical-relative:text;mso-width-percent:0;mso-height-percent:0;mso-width-relative:margin;mso-height-relative:margin" o:gfxdata="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" strokecolor="black [3200]" strokeweight=".5pt">
                 <v:stroke dashstyle="dash" endarrow="block" joinstyle="miter"/>
@@ -6816,6 +6823,7 @@
         <w:rPr>
           <w:rFonts w:cstheme="minorHAnsi"/>
           <w:noProof/>
+          <w:lang w:eastAsia="de-DE"/>
         </w:rPr>
         <mc:AlternateContent>
           <mc:Choice Requires="wps">
@@ -6877,7 +6885,7 @@
               </wp:anchor>
             </w:drawing>
           </mc:Choice>
-          <mc:Fallback>
+          <mc:Fallback xmlns:w16cid="http://schemas.microsoft.com/office/word/2016/wordml/cid" xmlns:am3d="http://schemas.microsoft.com/office/drawing/2017/model3d" xmlns:aink="http://schemas.microsoft.com/office/drawing/2016/ink" xmlns:cx8="http://schemas.microsoft.com/office/drawing/2016/5/14/chartex" xmlns:cx7="http://schemas.microsoft.com/office/drawing/2016/5/13/chartex" xmlns:cx6="http://schemas.microsoft.com/office/drawing/2016/5/12/chartex" xmlns:cx5="http://schemas.microsoft.com/office/drawing/2016/5/11/chartex" xmlns:cx4="http://schemas.microsoft.com/office/drawing/2016/5/10/chartex" xmlns:cx3="http://schemas.microsoft.com/office/drawing/2016/5/9/chartex" xmlns:cx2="http://schemas.microsoft.com/office/drawing/2015/10/21/chartex">
             <w:pict>
               <v:shape w14:anchorId="076DB90B" id="Gerade Verbindung mit Pfeil 34" o:spid="_x0000_s1026" type="#_x0000_t32" style="position:absolute;margin-left:279.4pt;margin-top:76.7pt;width:156pt;height:81.75pt;flip:y;z-index:251662336;visibility:visible;mso-wrap-style:square;mso-width-percent:0;mso-height-percent:0;mso-wrap-distance-left:9pt;mso-wrap-distance-top:0;mso-wrap-distance-right:9pt;mso-wrap-distance-bottom:0;mso-position-horizontal:absolute;mso-position-horizontal-relative:text;mso-position-vertical:absolute;mso-position-vertical-relative:text;mso-width-percent:0;mso-height-percent:0;mso-width-relative:margin;mso-height-relative:margin" o:gfxdata="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" strokecolor="black [3200]" strokeweight=".5pt">
                 <v:stroke dashstyle="dash" endarrow="block" joinstyle="miter"/>
@@ -6890,6 +6898,7 @@
         <w:rPr>
           <w:rFonts w:cstheme="minorHAnsi"/>
           <w:noProof/>
+          <w:lang w:eastAsia="de-DE"/>
         </w:rPr>
         <mc:AlternateContent>
           <mc:Choice Requires="wps">
@@ -6951,7 +6960,7 @@
               </wp:anchor>
             </w:drawing>
           </mc:Choice>
-          <mc:Fallback>
+          <mc:Fallback xmlns:w16cid="http://schemas.microsoft.com/office/word/2016/wordml/cid" xmlns:am3d="http://schemas.microsoft.com/office/drawing/2017/model3d" xmlns:aink="http://schemas.microsoft.com/office/drawing/2016/ink" xmlns:cx8="http://schemas.microsoft.com/office/drawing/2016/5/14/chartex" xmlns:cx7="http://schemas.microsoft.com/office/drawing/2016/5/13/chartex" xmlns:cx6="http://schemas.microsoft.com/office/drawing/2016/5/12/chartex" xmlns:cx5="http://schemas.microsoft.com/office/drawing/2016/5/11/chartex" xmlns:cx4="http://schemas.microsoft.com/office/drawing/2016/5/10/chartex" xmlns:cx3="http://schemas.microsoft.com/office/drawing/2016/5/9/chartex" xmlns:cx2="http://schemas.microsoft.com/office/drawing/2015/10/21/chartex">
             <w:pict>
               <v:shape w14:anchorId="1FB8A8EC" id="Gerade Verbindung mit Pfeil 36" o:spid="_x0000_s1026" type="#_x0000_t32" style="position:absolute;margin-left:124.9pt;margin-top:77.45pt;width:280.5pt;height:3.75pt;flip:y;z-index:251666432;visibility:visible;mso-wrap-style:square;mso-width-percent:0;mso-height-percent:0;mso-wrap-distance-left:9pt;mso-wrap-distance-top:0;mso-wrap-distance-right:9pt;mso-wrap-distance-bottom:0;mso-position-horizontal:absolute;mso-position-horizontal-relative:text;mso-position-vertical:absolute;mso-position-vertical-relative:text;mso-width-percent:0;mso-height-percent:0;mso-width-relative:margin;mso-height-relative:margin" o:gfxdata="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" strokecolor="black [3200]" strokeweight=".5pt">
                 <v:stroke dashstyle="dash" endarrow="block" joinstyle="miter"/>
@@ -6964,6 +6973,7 @@
         <w:rPr>
           <w:rFonts w:cstheme="minorHAnsi"/>
           <w:noProof/>
+          <w:lang w:eastAsia="de-DE"/>
         </w:rPr>
         <mc:AlternateContent>
           <mc:Choice Requires="wps">
@@ -7025,7 +7035,7 @@
               </wp:anchor>
             </w:drawing>
           </mc:Choice>
-          <mc:Fallback>
+          <mc:Fallback xmlns:w16cid="http://schemas.microsoft.com/office/word/2016/wordml/cid" xmlns:am3d="http://schemas.microsoft.com/office/drawing/2017/model3d" xmlns:aink="http://schemas.microsoft.com/office/drawing/2016/ink" xmlns:cx8="http://schemas.microsoft.com/office/drawing/2016/5/14/chartex" xmlns:cx7="http://schemas.microsoft.com/office/drawing/2016/5/13/chartex" xmlns:cx6="http://schemas.microsoft.com/office/drawing/2016/5/12/chartex" xmlns:cx5="http://schemas.microsoft.com/office/drawing/2016/5/11/chartex" xmlns:cx4="http://schemas.microsoft.com/office/drawing/2016/5/10/chartex" xmlns:cx3="http://schemas.microsoft.com/office/drawing/2016/5/9/chartex" xmlns:cx2="http://schemas.microsoft.com/office/drawing/2015/10/21/chartex">
             <w:pict>
               <v:shape w14:anchorId="05BC1973" id="Gerade Verbindung mit Pfeil 35" o:spid="_x0000_s1026" type="#_x0000_t32" style="position:absolute;margin-left:280.9pt;margin-top:72.35pt;width:130.5pt;height:3.6pt;flip:y;z-index:251664384;visibility:visible;mso-wrap-style:square;mso-width-percent:0;mso-height-percent:0;mso-wrap-distance-left:9pt;mso-wrap-distance-top:0;mso-wrap-distance-right:9pt;mso-wrap-distance-bottom:0;mso-position-horizontal:absolute;mso-position-horizontal-relative:text;mso-position-vertical:absolute;mso-position-vertical-relative:text;mso-width-percent:0;mso-height-percent:0;mso-width-relative:margin;mso-height-relative:margin" o:gfxdata="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" strokecolor="black [3200]" strokeweight=".5pt">
                 <v:stroke dashstyle="dash" endarrow="block" joinstyle="miter"/>
@@ -7038,6 +7048,7 @@
         <w:rPr>
           <w:rFonts w:cstheme="minorHAnsi"/>
           <w:noProof/>
+          <w:lang w:eastAsia="de-DE"/>
         </w:rPr>
         <w:drawing>
           <wp:inline distT="0" distB="0" distL="0" distR="0">
@@ -7225,6 +7236,7 @@
         <w:rPr>
           <w:rFonts w:cstheme="minorHAnsi"/>
           <w:noProof/>
+          <w:lang w:eastAsia="de-DE"/>
         </w:rPr>
         <w:drawing>
           <wp:inline distT="0" distB="0" distL="0" distR="0">
@@ -8456,12 +8468,18 @@
         </w:rPr>
         <w:t xml:space="preserve">“ </w:t>
       </w:r>
+      <w:r>
+        <w:rPr>
+          <w:rFonts w:cstheme="minorHAnsi"/>
+        </w:rPr>
+        <w:t xml:space="preserve">zu </w:t>
+      </w:r>
       <w:proofErr w:type="gramStart"/>
       <w:r>
         <w:rPr>
           <w:rFonts w:cstheme="minorHAnsi"/>
         </w:rPr>
-        <w:t>zu den Komponente</w:t>
+        <w:t>den Komponente</w:t>
       </w:r>
       <w:proofErr w:type="gramEnd"/>
       <w:r>
@@ -10145,6 +10163,7 @@
       <w:r>
         <w:rPr>
           <w:noProof/>
+          <w:lang w:eastAsia="de-DE"/>
         </w:rPr>
         <w:drawing>
           <wp:inline distT="0" distB="0" distL="0" distR="0">
@@ -10249,6 +10268,7 @@
       <w:r>
         <w:rPr>
           <w:noProof/>
+          <w:lang w:eastAsia="de-DE"/>
         </w:rPr>
         <w:drawing>
           <wp:inline distT="0" distB="0" distL="0" distR="0">
@@ -10359,6 +10379,7 @@
       <w:r>
         <w:rPr>
           <w:noProof/>
+          <w:lang w:eastAsia="de-DE"/>
         </w:rPr>
         <w:drawing>
           <wp:inline distT="0" distB="0" distL="0" distR="0">
@@ -10414,21 +10435,13 @@
       <w:pPr>
         <w:jc w:val="both"/>
       </w:pPr>
-      <w:bookmarkStart w:id="12" w:name="_GoBack"/>
-      <w:bookmarkEnd w:id="12"/>
     </w:p>
     <w:p>
       <w:pPr>
         <w:jc w:val="both"/>
       </w:pPr>
       <w:r>
-        <w:t>Das folgende Sequenzdiagramm zeigt die beteiligten Komponenten am Anwendungsfall „</w:t>
-      </w:r>
-      <w:r>
-        <w:t>Phase 2 durchführen</w:t>
-      </w:r>
-      <w:r>
-        <w:t>“.</w:t>
+        <w:t>Das folgende Sequenzdiagramm zeigt die beteiligten Komponenten am Anwendungsfall „Phase 2 durchführen“.</w:t>
       </w:r>
     </w:p>
     <w:p>
@@ -10438,6 +10451,7 @@
       <w:r>
         <w:rPr>
           <w:noProof/>
+          <w:lang w:eastAsia="de-DE"/>
         </w:rPr>
         <w:drawing>
           <wp:inline distT="0" distB="0" distL="0" distR="0">
@@ -10491,6 +10505,96 @@
     </w:p>
     <w:p>
       <w:pPr>
+        <w:jc w:val="both"/>
+      </w:pPr>
+    </w:p>
+    <w:p>
+      <w:pPr>
+        <w:jc w:val="both"/>
+      </w:pPr>
+    </w:p>
+    <w:p>
+      <w:r>
+        <w:br w:type="page"/>
+      </w:r>
+    </w:p>
+    <w:p>
+      <w:pPr>
+        <w:jc w:val="both"/>
+      </w:pPr>
+      <w:r>
+        <w:lastRenderedPageBreak/>
+        <w:t>Das folgende Sequenzdiagramm zeigt die beteiligten Komponenten am Anwendungsfall „Phase 3 Verschieben“.</w:t>
+      </w:r>
+    </w:p>
+    <w:p>
+      <w:pPr>
+        <w:jc w:val="both"/>
+      </w:pPr>
+      <w:bookmarkStart w:id="12" w:name="_GoBack"/>
+      <w:r>
+        <w:rPr>
+          <w:noProof/>
+          <w:lang w:eastAsia="de-DE"/>
+        </w:rPr>
+        <w:drawing>
+          <wp:inline distT="0" distB="0" distL="0" distR="0">
+            <wp:extent cx="5760720" cy="4688658"/>
+            <wp:effectExtent l="0" t="0" r="0" b="0"/>
+            <wp:docPr id="48" name="Grafik 48" descr="C:\Users\David\iCloudDrive\UniBw\6. Trimester\Höhere Prog und Software Eng\SE-Project2018\Dokumente\02_Arbeitsbereich\05_Architekturdokumente\Sequenzdiagramme\Sequenzdiagramm_Verschieben.png"/>
+            <wp:cNvGraphicFramePr>
+              <a:graphicFrameLocks xmlns:a="http://schemas.openxmlformats.org/drawingml/2006/main" noChangeAspect="1"/>
+            </wp:cNvGraphicFramePr>
+            <a:graphic xmlns:a="http://schemas.openxmlformats.org/drawingml/2006/main">
+              <a:graphicData uri="http://schemas.openxmlformats.org/drawingml/2006/picture">
+                <pic:pic xmlns:pic="http://schemas.openxmlformats.org/drawingml/2006/picture">
+                  <pic:nvPicPr>
+                    <pic:cNvPr id="0" name="Picture 1" descr="C:\Users\David\iCloudDrive\UniBw\6. Trimester\Höhere Prog und Software Eng\SE-Project2018\Dokumente\02_Arbeitsbereich\05_Architekturdokumente\Sequenzdiagramme\Sequenzdiagramm_Verschieben.png"/>
+                    <pic:cNvPicPr>
+                      <a:picLocks noChangeAspect="1" noChangeArrowheads="1"/>
+                    </pic:cNvPicPr>
+                  </pic:nvPicPr>
+                  <pic:blipFill>
+                    <a:blip r:embed="rId15">
+                      <a:extLst>
+                        <a:ext uri="{28A0092B-C50C-407E-A947-70E740481C1C}">
+                          <a14:useLocalDpi xmlns:a14="http://schemas.microsoft.com/office/drawing/2010/main" val="0"/>
+                        </a:ext>
+                      </a:extLst>
+                    </a:blip>
+                    <a:srcRect/>
+                    <a:stretch>
+                      <a:fillRect/>
+                    </a:stretch>
+                  </pic:blipFill>
+                  <pic:spPr bwMode="auto">
+                    <a:xfrm>
+                      <a:off x="0" y="0"/>
+                      <a:ext cx="5760720" cy="4688658"/>
+                    </a:xfrm>
+                    <a:prstGeom prst="rect">
+                      <a:avLst/>
+                    </a:prstGeom>
+                    <a:noFill/>
+                    <a:ln>
+                      <a:noFill/>
+                    </a:ln>
+                  </pic:spPr>
+                </pic:pic>
+              </a:graphicData>
+            </a:graphic>
+          </wp:inline>
+        </w:drawing>
+      </w:r>
+      <w:bookmarkEnd w:id="12"/>
+    </w:p>
+    <w:p>
+      <w:pPr>
+        <w:jc w:val="both"/>
+      </w:pPr>
+    </w:p>
+    <w:p>
+      <w:pPr>
         <w:pStyle w:val="berschrift2"/>
         <w:numPr>
           <w:ilvl w:val="1"/>
@@ -10519,12 +10623,12 @@
       </w:pPr>
     </w:p>
     <w:sectPr>
-      <w:headerReference w:type="even" r:id="rId15"/>
-      <w:headerReference w:type="default" r:id="rId16"/>
-      <w:footerReference w:type="even" r:id="rId17"/>
-      <w:footerReference w:type="default" r:id="rId18"/>
-      <w:headerReference w:type="first" r:id="rId19"/>
-      <w:footerReference w:type="first" r:id="rId20"/>
+      <w:headerReference w:type="even" r:id="rId16"/>
+      <w:headerReference w:type="default" r:id="rId17"/>
+      <w:footerReference w:type="even" r:id="rId18"/>
+      <w:footerReference w:type="default" r:id="rId19"/>
+      <w:headerReference w:type="first" r:id="rId20"/>
+      <w:footerReference w:type="first" r:id="rId21"/>
       <w:pgSz w:w="11906" w:h="16838"/>
       <w:pgMar w:top="1417" w:right="1417" w:bottom="1134" w:left="1417" w:header="708" w:footer="708" w:gutter="0"/>
       <w:pgNumType w:start="0"/>
@@ -10537,7 +10641,7 @@
 </file>
 
 <file path=word/endnotes.xml><?xml version="1.0" encoding="utf-8"?>
-<w:endnotes xmlns:wpc="http://schemas.microsoft.com/office/word/2010/wordprocessingCanvas" xmlns:cx="http://schemas.microsoft.com/office/drawing/2014/chartex" xmlns:cx1="http://schemas.microsoft.com/office/drawing/2015/9/8/chartex" xmlns:cx2="http://schemas.microsoft.com/office/drawing/2015/10/21/chartex" xmlns:cx3="http://schemas.microsoft.com/office/drawing/2016/5/9/chartex" xmlns:cx4="http://schemas.microsoft.com/office/drawing/2016/5/10/chartex" xmlns:cx5="http://schemas.microsoft.com/office/drawing/2016/5/11/chartex" xmlns:cx6="http://schemas.microsoft.com/office/drawing/2016/5/12/chartex" xmlns:cx7="http://schemas.microsoft.com/office/drawing/2016/5/13/chartex" xmlns:cx8="http://schemas.microsoft.com/office/drawing/2016/5/14/chartex" xmlns:mc="http://schemas.openxmlformats.org/markup-compatibility/2006" xmlns:aink="http://schemas.microsoft.com/office/drawing/2016/ink" xmlns:am3d="http://schemas.microsoft.com/office/drawing/2017/model3d" xmlns:o="urn:schemas-microsoft-com:office:office" xmlns:r="http://schemas.openxmlformats.org/officeDocument/2006/relationships" xmlns:m="http://schemas.openxmlformats.org/officeDocument/2006/math" xmlns:v="urn:schemas-microsoft-com:vml" xmlns:wp14="http://schemas.microsoft.com/office/word/2010/wordprocessingDrawing" xmlns:wp="http://schemas.openxmlformats.org/drawingml/2006/wordprocessingDrawing" xmlns:w10="urn:schemas-microsoft-com:office:word" xmlns:w="http://schemas.openxmlformats.org/wordprocessingml/2006/main" xmlns:w14="http://schemas.microsoft.com/office/word/2010/wordml" xmlns:w15="http://schemas.microsoft.com/office/word/2012/wordml" xmlns:w16cid="http://schemas.microsoft.com/office/word/2016/wordml/cid" xmlns:w16se="http://schemas.microsoft.com/office/word/2015/wordml/symex" xmlns:wpg="http://schemas.microsoft.com/office/word/2010/wordprocessingGroup" xmlns:wpi="http://schemas.microsoft.com/office/word/2010/wordprocessingInk" xmlns:wne="http://schemas.microsoft.com/office/word/2006/wordml" xmlns:wps="http://schemas.microsoft.com/office/word/2010/wordprocessingShape" mc:Ignorable="w14 w15 w16se w16cid wp14">
+<w:endnotes xmlns:wpc="http://schemas.microsoft.com/office/word/2010/wordprocessingCanvas" xmlns:cx="http://schemas.microsoft.com/office/drawing/2014/chartex" xmlns:cx1="http://schemas.microsoft.com/office/drawing/2015/9/8/chartex" xmlns:mc="http://schemas.openxmlformats.org/markup-compatibility/2006" xmlns:o="urn:schemas-microsoft-com:office:office" xmlns:r="http://schemas.openxmlformats.org/officeDocument/2006/relationships" xmlns:m="http://schemas.openxmlformats.org/officeDocument/2006/math" xmlns:v="urn:schemas-microsoft-com:vml" xmlns:wp14="http://schemas.microsoft.com/office/word/2010/wordprocessingDrawing" xmlns:wp="http://schemas.openxmlformats.org/drawingml/2006/wordprocessingDrawing" xmlns:w10="urn:schemas-microsoft-com:office:word" xmlns:w="http://schemas.openxmlformats.org/wordprocessingml/2006/main" xmlns:w14="http://schemas.microsoft.com/office/word/2010/wordml" xmlns:w15="http://schemas.microsoft.com/office/word/2012/wordml" xmlns:w16se="http://schemas.microsoft.com/office/word/2015/wordml/symex" xmlns:wpg="http://schemas.microsoft.com/office/word/2010/wordprocessingGroup" xmlns:wpi="http://schemas.microsoft.com/office/word/2010/wordprocessingInk" xmlns:wne="http://schemas.microsoft.com/office/word/2006/wordml" xmlns:wps="http://schemas.microsoft.com/office/word/2010/wordprocessingShape" mc:Ignorable="w14 w15 w16se wp14">
   <w:endnote w:type="separator" w:id="-1">
     <w:p>
       <w:pPr>
@@ -10562,7 +10666,7 @@
 </file>
 
 <file path=word/footer1.xml><?xml version="1.0" encoding="utf-8"?>
-<w:ftr xmlns:wpc="http://schemas.microsoft.com/office/word/2010/wordprocessingCanvas" xmlns:cx="http://schemas.microsoft.com/office/drawing/2014/chartex" xmlns:cx1="http://schemas.microsoft.com/office/drawing/2015/9/8/chartex" xmlns:cx2="http://schemas.microsoft.com/office/drawing/2015/10/21/chartex" xmlns:cx3="http://schemas.microsoft.com/office/drawing/2016/5/9/chartex" xmlns:cx4="http://schemas.microsoft.com/office/drawing/2016/5/10/chartex" xmlns:cx5="http://schemas.microsoft.com/office/drawing/2016/5/11/chartex" xmlns:cx6="http://schemas.microsoft.com/office/drawing/2016/5/12/chartex" xmlns:cx7="http://schemas.microsoft.com/office/drawing/2016/5/13/chartex" xmlns:cx8="http://schemas.microsoft.com/office/drawing/2016/5/14/chartex" xmlns:mc="http://schemas.openxmlformats.org/markup-compatibility/2006" xmlns:aink="http://schemas.microsoft.com/office/drawing/2016/ink" xmlns:am3d="http://schemas.microsoft.com/office/drawing/2017/model3d" xmlns:o="urn:schemas-microsoft-com:office:office" xmlns:r="http://schemas.openxmlformats.org/officeDocument/2006/relationships" xmlns:m="http://schemas.openxmlformats.org/officeDocument/2006/math" xmlns:v="urn:schemas-microsoft-com:vml" xmlns:wp14="http://schemas.microsoft.com/office/word/2010/wordprocessingDrawing" xmlns:wp="http://schemas.openxmlformats.org/drawingml/2006/wordprocessingDrawing" xmlns:w10="urn:schemas-microsoft-com:office:word" xmlns:w="http://schemas.openxmlformats.org/wordprocessingml/2006/main" xmlns:w14="http://schemas.microsoft.com/office/word/2010/wordml" xmlns:w15="http://schemas.microsoft.com/office/word/2012/wordml" xmlns:w16cid="http://schemas.microsoft.com/office/word/2016/wordml/cid" xmlns:w16se="http://schemas.microsoft.com/office/word/2015/wordml/symex" xmlns:wpg="http://schemas.microsoft.com/office/word/2010/wordprocessingGroup" xmlns:wpi="http://schemas.microsoft.com/office/word/2010/wordprocessingInk" xmlns:wne="http://schemas.microsoft.com/office/word/2006/wordml" xmlns:wps="http://schemas.microsoft.com/office/word/2010/wordprocessingShape" mc:Ignorable="w14 w15 w16se w16cid wp14">
+<w:ftr xmlns:wpc="http://schemas.microsoft.com/office/word/2010/wordprocessingCanvas" xmlns:cx="http://schemas.microsoft.com/office/drawing/2014/chartex" xmlns:cx1="http://schemas.microsoft.com/office/drawing/2015/9/8/chartex" xmlns:mc="http://schemas.openxmlformats.org/markup-compatibility/2006" xmlns:o="urn:schemas-microsoft-com:office:office" xmlns:r="http://schemas.openxmlformats.org/officeDocument/2006/relationships" xmlns:m="http://schemas.openxmlformats.org/officeDocument/2006/math" xmlns:v="urn:schemas-microsoft-com:vml" xmlns:wp14="http://schemas.microsoft.com/office/word/2010/wordprocessingDrawing" xmlns:wp="http://schemas.openxmlformats.org/drawingml/2006/wordprocessingDrawing" xmlns:w10="urn:schemas-microsoft-com:office:word" xmlns:w="http://schemas.openxmlformats.org/wordprocessingml/2006/main" xmlns:w14="http://schemas.microsoft.com/office/word/2010/wordml" xmlns:w15="http://schemas.microsoft.com/office/word/2012/wordml" xmlns:w16se="http://schemas.microsoft.com/office/word/2015/wordml/symex" xmlns:wpg="http://schemas.microsoft.com/office/word/2010/wordprocessingGroup" xmlns:wpi="http://schemas.microsoft.com/office/word/2010/wordprocessingInk" xmlns:wne="http://schemas.microsoft.com/office/word/2006/wordml" xmlns:wps="http://schemas.microsoft.com/office/word/2010/wordprocessingShape" mc:Ignorable="w14 w15 w16se wp14">
   <w:p>
     <w:pPr>
       <w:pStyle w:val="Fuzeile"/>
@@ -10572,7 +10676,7 @@
 </file>
 
 <file path=word/footer2.xml><?xml version="1.0" encoding="utf-8"?>
-<w:ftr xmlns:wpc="http://schemas.microsoft.com/office/word/2010/wordprocessingCanvas" xmlns:cx="http://schemas.microsoft.com/office/drawing/2014/chartex" xmlns:cx1="http://schemas.microsoft.com/office/drawing/2015/9/8/chartex" xmlns:cx2="http://schemas.microsoft.com/office/drawing/2015/10/21/chartex" xmlns:cx3="http://schemas.microsoft.com/office/drawing/2016/5/9/chartex" xmlns:cx4="http://schemas.microsoft.com/office/drawing/2016/5/10/chartex" xmlns:cx5="http://schemas.microsoft.com/office/drawing/2016/5/11/chartex" xmlns:cx6="http://schemas.microsoft.com/office/drawing/2016/5/12/chartex" xmlns:cx7="http://schemas.microsoft.com/office/drawing/2016/5/13/chartex" xmlns:cx8="http://schemas.microsoft.com/office/drawing/2016/5/14/chartex" xmlns:mc="http://schemas.openxmlformats.org/markup-compatibility/2006" xmlns:aink="http://schemas.microsoft.com/office/drawing/2016/ink" xmlns:am3d="http://schemas.microsoft.com/office/drawing/2017/model3d" xmlns:o="urn:schemas-microsoft-com:office:office" xmlns:r="http://schemas.openxmlformats.org/officeDocument/2006/relationships" xmlns:m="http://schemas.openxmlformats.org/officeDocument/2006/math" xmlns:v="urn:schemas-microsoft-com:vml" xmlns:wp14="http://schemas.microsoft.com/office/word/2010/wordprocessingDrawing" xmlns:wp="http://schemas.openxmlformats.org/drawingml/2006/wordprocessingDrawing" xmlns:w10="urn:schemas-microsoft-com:office:word" xmlns:w="http://schemas.openxmlformats.org/wordprocessingml/2006/main" xmlns:w14="http://schemas.microsoft.com/office/word/2010/wordml" xmlns:w15="http://schemas.microsoft.com/office/word/2012/wordml" xmlns:w16cid="http://schemas.microsoft.com/office/word/2016/wordml/cid" xmlns:w16se="http://schemas.microsoft.com/office/word/2015/wordml/symex" xmlns:wpg="http://schemas.microsoft.com/office/word/2010/wordprocessingGroup" xmlns:wpi="http://schemas.microsoft.com/office/word/2010/wordprocessingInk" xmlns:wne="http://schemas.microsoft.com/office/word/2006/wordml" xmlns:wps="http://schemas.microsoft.com/office/word/2010/wordprocessingShape" mc:Ignorable="w14 w15 w16se w16cid wp14">
+<w:ftr xmlns:wpc="http://schemas.microsoft.com/office/word/2010/wordprocessingCanvas" xmlns:cx="http://schemas.microsoft.com/office/drawing/2014/chartex" xmlns:cx1="http://schemas.microsoft.com/office/drawing/2015/9/8/chartex" xmlns:mc="http://schemas.openxmlformats.org/markup-compatibility/2006" xmlns:o="urn:schemas-microsoft-com:office:office" xmlns:r="http://schemas.openxmlformats.org/officeDocument/2006/relationships" xmlns:m="http://schemas.openxmlformats.org/officeDocument/2006/math" xmlns:v="urn:schemas-microsoft-com:vml" xmlns:wp14="http://schemas.microsoft.com/office/word/2010/wordprocessingDrawing" xmlns:wp="http://schemas.openxmlformats.org/drawingml/2006/wordprocessingDrawing" xmlns:w10="urn:schemas-microsoft-com:office:word" xmlns:w="http://schemas.openxmlformats.org/wordprocessingml/2006/main" xmlns:w14="http://schemas.microsoft.com/office/word/2010/wordml" xmlns:w15="http://schemas.microsoft.com/office/word/2012/wordml" xmlns:w16se="http://schemas.microsoft.com/office/word/2015/wordml/symex" xmlns:wpg="http://schemas.microsoft.com/office/word/2010/wordprocessingGroup" xmlns:wpi="http://schemas.microsoft.com/office/word/2010/wordprocessingInk" xmlns:wne="http://schemas.microsoft.com/office/word/2006/wordml" xmlns:wps="http://schemas.microsoft.com/office/word/2010/wordprocessingShape" mc:Ignorable="w14 w15 w16se wp14">
   <w:p>
     <w:pPr>
       <w:pStyle w:val="Fuzeile"/>
@@ -10624,7 +10728,7 @@
           <w:rPr>
             <w:noProof/>
           </w:rPr>
-          <w:t>1</w:t>
+          <w:t>9</w:t>
         </w:r>
         <w:r>
           <w:fldChar w:fldCharType="end"/>
@@ -10651,7 +10755,7 @@
 </file>
 
 <file path=word/footer3.xml><?xml version="1.0" encoding="utf-8"?>
-<w:ftr xmlns:wpc="http://schemas.microsoft.com/office/word/2010/wordprocessingCanvas" xmlns:cx="http://schemas.microsoft.com/office/drawing/2014/chartex" xmlns:cx1="http://schemas.microsoft.com/office/drawing/2015/9/8/chartex" xmlns:cx2="http://schemas.microsoft.com/office/drawing/2015/10/21/chartex" xmlns:cx3="http://schemas.microsoft.com/office/drawing/2016/5/9/chartex" xmlns:cx4="http://schemas.microsoft.com/office/drawing/2016/5/10/chartex" xmlns:cx5="http://schemas.microsoft.com/office/drawing/2016/5/11/chartex" xmlns:cx6="http://schemas.microsoft.com/office/drawing/2016/5/12/chartex" xmlns:cx7="http://schemas.microsoft.com/office/drawing/2016/5/13/chartex" xmlns:cx8="http://schemas.microsoft.com/office/drawing/2016/5/14/chartex" xmlns:mc="http://schemas.openxmlformats.org/markup-compatibility/2006" xmlns:aink="http://schemas.microsoft.com/office/drawing/2016/ink" xmlns:am3d="http://schemas.microsoft.com/office/drawing/2017/model3d" xmlns:o="urn:schemas-microsoft-com:office:office" xmlns:r="http://schemas.openxmlformats.org/officeDocument/2006/relationships" xmlns:m="http://schemas.openxmlformats.org/officeDocument/2006/math" xmlns:v="urn:schemas-microsoft-com:vml" xmlns:wp14="http://schemas.microsoft.com/office/word/2010/wordprocessingDrawing" xmlns:wp="http://schemas.openxmlformats.org/drawingml/2006/wordprocessingDrawing" xmlns:w10="urn:schemas-microsoft-com:office:word" xmlns:w="http://schemas.openxmlformats.org/wordprocessingml/2006/main" xmlns:w14="http://schemas.microsoft.com/office/word/2010/wordml" xmlns:w15="http://schemas.microsoft.com/office/word/2012/wordml" xmlns:w16cid="http://schemas.microsoft.com/office/word/2016/wordml/cid" xmlns:w16se="http://schemas.microsoft.com/office/word/2015/wordml/symex" xmlns:wpg="http://schemas.microsoft.com/office/word/2010/wordprocessingGroup" xmlns:wpi="http://schemas.microsoft.com/office/word/2010/wordprocessingInk" xmlns:wne="http://schemas.microsoft.com/office/word/2006/wordml" xmlns:wps="http://schemas.microsoft.com/office/word/2010/wordprocessingShape" mc:Ignorable="w14 w15 w16se w16cid wp14">
+<w:ftr xmlns:wpc="http://schemas.microsoft.com/office/word/2010/wordprocessingCanvas" xmlns:cx="http://schemas.microsoft.com/office/drawing/2014/chartex" xmlns:cx1="http://schemas.microsoft.com/office/drawing/2015/9/8/chartex" xmlns:mc="http://schemas.openxmlformats.org/markup-compatibility/2006" xmlns:o="urn:schemas-microsoft-com:office:office" xmlns:r="http://schemas.openxmlformats.org/officeDocument/2006/relationships" xmlns:m="http://schemas.openxmlformats.org/officeDocument/2006/math" xmlns:v="urn:schemas-microsoft-com:vml" xmlns:wp14="http://schemas.microsoft.com/office/word/2010/wordprocessingDrawing" xmlns:wp="http://schemas.openxmlformats.org/drawingml/2006/wordprocessingDrawing" xmlns:w10="urn:schemas-microsoft-com:office:word" xmlns:w="http://schemas.openxmlformats.org/wordprocessingml/2006/main" xmlns:w14="http://schemas.microsoft.com/office/word/2010/wordml" xmlns:w15="http://schemas.microsoft.com/office/word/2012/wordml" xmlns:w16se="http://schemas.microsoft.com/office/word/2015/wordml/symex" xmlns:wpg="http://schemas.microsoft.com/office/word/2010/wordprocessingGroup" xmlns:wpi="http://schemas.microsoft.com/office/word/2010/wordprocessingInk" xmlns:wne="http://schemas.microsoft.com/office/word/2006/wordml" xmlns:wps="http://schemas.microsoft.com/office/word/2010/wordprocessingShape" mc:Ignorable="w14 w15 w16se wp14">
   <w:p>
     <w:pPr>
       <w:pStyle w:val="Fuzeile"/>
@@ -10661,7 +10765,7 @@
 </file>
 
 <file path=word/footnotes.xml><?xml version="1.0" encoding="utf-8"?>
-<w:footnotes xmlns:wpc="http://schemas.microsoft.com/office/word/2010/wordprocessingCanvas" xmlns:cx="http://schemas.microsoft.com/office/drawing/2014/chartex" xmlns:cx1="http://schemas.microsoft.com/office/drawing/2015/9/8/chartex" xmlns:cx2="http://schemas.microsoft.com/office/drawing/2015/10/21/chartex" xmlns:cx3="http://schemas.microsoft.com/office/drawing/2016/5/9/chartex" xmlns:cx4="http://schemas.microsoft.com/office/drawing/2016/5/10/chartex" xmlns:cx5="http://schemas.microsoft.com/office/drawing/2016/5/11/chartex" xmlns:cx6="http://schemas.microsoft.com/office/drawing/2016/5/12/chartex" xmlns:cx7="http://schemas.microsoft.com/office/drawing/2016/5/13/chartex" xmlns:cx8="http://schemas.microsoft.com/office/drawing/2016/5/14/chartex" xmlns:mc="http://schemas.openxmlformats.org/markup-compatibility/2006" xmlns:aink="http://schemas.microsoft.com/office/drawing/2016/ink" xmlns:am3d="http://schemas.microsoft.com/office/drawing/2017/model3d" xmlns:o="urn:schemas-microsoft-com:office:office" xmlns:r="http://schemas.openxmlformats.org/officeDocument/2006/relationships" xmlns:m="http://schemas.openxmlformats.org/officeDocument/2006/math" xmlns:v="urn:schemas-microsoft-com:vml" xmlns:wp14="http://schemas.microsoft.com/office/word/2010/wordprocessingDrawing" xmlns:wp="http://schemas.openxmlformats.org/drawingml/2006/wordprocessingDrawing" xmlns:w10="urn:schemas-microsoft-com:office:word" xmlns:w="http://schemas.openxmlformats.org/wordprocessingml/2006/main" xmlns:w14="http://schemas.microsoft.com/office/word/2010/wordml" xmlns:w15="http://schemas.microsoft.com/office/word/2012/wordml" xmlns:w16cid="http://schemas.microsoft.com/office/word/2016/wordml/cid" xmlns:w16se="http://schemas.microsoft.com/office/word/2015/wordml/symex" xmlns:wpg="http://schemas.microsoft.com/office/word/2010/wordprocessingGroup" xmlns:wpi="http://schemas.microsoft.com/office/word/2010/wordprocessingInk" xmlns:wne="http://schemas.microsoft.com/office/word/2006/wordml" xmlns:wps="http://schemas.microsoft.com/office/word/2010/wordprocessingShape" mc:Ignorable="w14 w15 w16se w16cid wp14">
+<w:footnotes xmlns:wpc="http://schemas.microsoft.com/office/word/2010/wordprocessingCanvas" xmlns:cx="http://schemas.microsoft.com/office/drawing/2014/chartex" xmlns:cx1="http://schemas.microsoft.com/office/drawing/2015/9/8/chartex" xmlns:mc="http://schemas.openxmlformats.org/markup-compatibility/2006" xmlns:o="urn:schemas-microsoft-com:office:office" xmlns:r="http://schemas.openxmlformats.org/officeDocument/2006/relationships" xmlns:m="http://schemas.openxmlformats.org/officeDocument/2006/math" xmlns:v="urn:schemas-microsoft-com:vml" xmlns:wp14="http://schemas.microsoft.com/office/word/2010/wordprocessingDrawing" xmlns:wp="http://schemas.openxmlformats.org/drawingml/2006/wordprocessingDrawing" xmlns:w10="urn:schemas-microsoft-com:office:word" xmlns:w="http://schemas.openxmlformats.org/wordprocessingml/2006/main" xmlns:w14="http://schemas.microsoft.com/office/word/2010/wordml" xmlns:w15="http://schemas.microsoft.com/office/word/2012/wordml" xmlns:w16se="http://schemas.microsoft.com/office/word/2015/wordml/symex" xmlns:wpg="http://schemas.microsoft.com/office/word/2010/wordprocessingGroup" xmlns:wpi="http://schemas.microsoft.com/office/word/2010/wordprocessingInk" xmlns:wne="http://schemas.microsoft.com/office/word/2006/wordml" xmlns:wps="http://schemas.microsoft.com/office/word/2010/wordprocessingShape" mc:Ignorable="w14 w15 w16se wp14">
   <w:footnote w:type="separator" w:id="-1">
     <w:p>
       <w:pPr>
@@ -10686,7 +10790,7 @@
 </file>
 
 <file path=word/header1.xml><?xml version="1.0" encoding="utf-8"?>
-<w:hdr xmlns:wpc="http://schemas.microsoft.com/office/word/2010/wordprocessingCanvas" xmlns:cx="http://schemas.microsoft.com/office/drawing/2014/chartex" xmlns:cx1="http://schemas.microsoft.com/office/drawing/2015/9/8/chartex" xmlns:cx2="http://schemas.microsoft.com/office/drawing/2015/10/21/chartex" xmlns:cx3="http://schemas.microsoft.com/office/drawing/2016/5/9/chartex" xmlns:cx4="http://schemas.microsoft.com/office/drawing/2016/5/10/chartex" xmlns:cx5="http://schemas.microsoft.com/office/drawing/2016/5/11/chartex" xmlns:cx6="http://schemas.microsoft.com/office/drawing/2016/5/12/chartex" xmlns:cx7="http://schemas.microsoft.com/office/drawing/2016/5/13/chartex" xmlns:cx8="http://schemas.microsoft.com/office/drawing/2016/5/14/chartex" xmlns:mc="http://schemas.openxmlformats.org/markup-compatibility/2006" xmlns:aink="http://schemas.microsoft.com/office/drawing/2016/ink" xmlns:am3d="http://schemas.microsoft.com/office/drawing/2017/model3d" xmlns:o="urn:schemas-microsoft-com:office:office" xmlns:r="http://schemas.openxmlformats.org/officeDocument/2006/relationships" xmlns:m="http://schemas.openxmlformats.org/officeDocument/2006/math" xmlns:v="urn:schemas-microsoft-com:vml" xmlns:wp14="http://schemas.microsoft.com/office/word/2010/wordprocessingDrawing" xmlns:wp="http://schemas.openxmlformats.org/drawingml/2006/wordprocessingDrawing" xmlns:w10="urn:schemas-microsoft-com:office:word" xmlns:w="http://schemas.openxmlformats.org/wordprocessingml/2006/main" xmlns:w14="http://schemas.microsoft.com/office/word/2010/wordml" xmlns:w15="http://schemas.microsoft.com/office/word/2012/wordml" xmlns:w16cid="http://schemas.microsoft.com/office/word/2016/wordml/cid" xmlns:w16se="http://schemas.microsoft.com/office/word/2015/wordml/symex" xmlns:wpg="http://schemas.microsoft.com/office/word/2010/wordprocessingGroup" xmlns:wpi="http://schemas.microsoft.com/office/word/2010/wordprocessingInk" xmlns:wne="http://schemas.microsoft.com/office/word/2006/wordml" xmlns:wps="http://schemas.microsoft.com/office/word/2010/wordprocessingShape" mc:Ignorable="w14 w15 w16se w16cid wp14">
+<w:hdr xmlns:wpc="http://schemas.microsoft.com/office/word/2010/wordprocessingCanvas" xmlns:cx="http://schemas.microsoft.com/office/drawing/2014/chartex" xmlns:cx1="http://schemas.microsoft.com/office/drawing/2015/9/8/chartex" xmlns:mc="http://schemas.openxmlformats.org/markup-compatibility/2006" xmlns:o="urn:schemas-microsoft-com:office:office" xmlns:r="http://schemas.openxmlformats.org/officeDocument/2006/relationships" xmlns:m="http://schemas.openxmlformats.org/officeDocument/2006/math" xmlns:v="urn:schemas-microsoft-com:vml" xmlns:wp14="http://schemas.microsoft.com/office/word/2010/wordprocessingDrawing" xmlns:wp="http://schemas.openxmlformats.org/drawingml/2006/wordprocessingDrawing" xmlns:w10="urn:schemas-microsoft-com:office:word" xmlns:w="http://schemas.openxmlformats.org/wordprocessingml/2006/main" xmlns:w14="http://schemas.microsoft.com/office/word/2010/wordml" xmlns:w15="http://schemas.microsoft.com/office/word/2012/wordml" xmlns:w16se="http://schemas.microsoft.com/office/word/2015/wordml/symex" xmlns:wpg="http://schemas.microsoft.com/office/word/2010/wordprocessingGroup" xmlns:wpi="http://schemas.microsoft.com/office/word/2010/wordprocessingInk" xmlns:wne="http://schemas.microsoft.com/office/word/2006/wordml" xmlns:wps="http://schemas.microsoft.com/office/word/2010/wordprocessingShape" mc:Ignorable="w14 w15 w16se wp14">
   <w:p>
     <w:pPr>
       <w:pStyle w:val="Kopfzeile"/>
@@ -10696,7 +10800,7 @@
 </file>
 
 <file path=word/header2.xml><?xml version="1.0" encoding="utf-8"?>
-<w:hdr xmlns:wpc="http://schemas.microsoft.com/office/word/2010/wordprocessingCanvas" xmlns:cx="http://schemas.microsoft.com/office/drawing/2014/chartex" xmlns:cx1="http://schemas.microsoft.com/office/drawing/2015/9/8/chartex" xmlns:cx2="http://schemas.microsoft.com/office/drawing/2015/10/21/chartex" xmlns:cx3="http://schemas.microsoft.com/office/drawing/2016/5/9/chartex" xmlns:cx4="http://schemas.microsoft.com/office/drawing/2016/5/10/chartex" xmlns:cx5="http://schemas.microsoft.com/office/drawing/2016/5/11/chartex" xmlns:cx6="http://schemas.microsoft.com/office/drawing/2016/5/12/chartex" xmlns:cx7="http://schemas.microsoft.com/office/drawing/2016/5/13/chartex" xmlns:cx8="http://schemas.microsoft.com/office/drawing/2016/5/14/chartex" xmlns:mc="http://schemas.openxmlformats.org/markup-compatibility/2006" xmlns:aink="http://schemas.microsoft.com/office/drawing/2016/ink" xmlns:am3d="http://schemas.microsoft.com/office/drawing/2017/model3d" xmlns:o="urn:schemas-microsoft-com:office:office" xmlns:r="http://schemas.openxmlformats.org/officeDocument/2006/relationships" xmlns:m="http://schemas.openxmlformats.org/officeDocument/2006/math" xmlns:v="urn:schemas-microsoft-com:vml" xmlns:wp14="http://schemas.microsoft.com/office/word/2010/wordprocessingDrawing" xmlns:wp="http://schemas.openxmlformats.org/drawingml/2006/wordprocessingDrawing" xmlns:w10="urn:schemas-microsoft-com:office:word" xmlns:w="http://schemas.openxmlformats.org/wordprocessingml/2006/main" xmlns:w14="http://schemas.microsoft.com/office/word/2010/wordml" xmlns:w15="http://schemas.microsoft.com/office/word/2012/wordml" xmlns:w16cid="http://schemas.microsoft.com/office/word/2016/wordml/cid" xmlns:w16se="http://schemas.microsoft.com/office/word/2015/wordml/symex" xmlns:wpg="http://schemas.microsoft.com/office/word/2010/wordprocessingGroup" xmlns:wpi="http://schemas.microsoft.com/office/word/2010/wordprocessingInk" xmlns:wne="http://schemas.microsoft.com/office/word/2006/wordml" xmlns:wps="http://schemas.microsoft.com/office/word/2010/wordprocessingShape" mc:Ignorable="w14 w15 w16se w16cid wp14">
+<w:hdr xmlns:wpc="http://schemas.microsoft.com/office/word/2010/wordprocessingCanvas" xmlns:cx="http://schemas.microsoft.com/office/drawing/2014/chartex" xmlns:cx1="http://schemas.microsoft.com/office/drawing/2015/9/8/chartex" xmlns:mc="http://schemas.openxmlformats.org/markup-compatibility/2006" xmlns:o="urn:schemas-microsoft-com:office:office" xmlns:r="http://schemas.openxmlformats.org/officeDocument/2006/relationships" xmlns:m="http://schemas.openxmlformats.org/officeDocument/2006/math" xmlns:v="urn:schemas-microsoft-com:vml" xmlns:wp14="http://schemas.microsoft.com/office/word/2010/wordprocessingDrawing" xmlns:wp="http://schemas.openxmlformats.org/drawingml/2006/wordprocessingDrawing" xmlns:w10="urn:schemas-microsoft-com:office:word" xmlns:w="http://schemas.openxmlformats.org/wordprocessingml/2006/main" xmlns:w14="http://schemas.microsoft.com/office/word/2010/wordml" xmlns:w15="http://schemas.microsoft.com/office/word/2012/wordml" xmlns:w16se="http://schemas.microsoft.com/office/word/2015/wordml/symex" xmlns:wpg="http://schemas.microsoft.com/office/word/2010/wordprocessingGroup" xmlns:wpi="http://schemas.microsoft.com/office/word/2010/wordprocessingInk" xmlns:wne="http://schemas.microsoft.com/office/word/2006/wordml" xmlns:wps="http://schemas.microsoft.com/office/word/2010/wordprocessingShape" mc:Ignorable="w14 w15 w16se wp14">
   <w:p>
     <w:pPr>
       <w:pStyle w:val="Kopfzeile"/>
@@ -10717,7 +10821,7 @@
 </file>
 
 <file path=word/header3.xml><?xml version="1.0" encoding="utf-8"?>
-<w:hdr xmlns:wpc="http://schemas.microsoft.com/office/word/2010/wordprocessingCanvas" xmlns:cx="http://schemas.microsoft.com/office/drawing/2014/chartex" xmlns:cx1="http://schemas.microsoft.com/office/drawing/2015/9/8/chartex" xmlns:cx2="http://schemas.microsoft.com/office/drawing/2015/10/21/chartex" xmlns:cx3="http://schemas.microsoft.com/office/drawing/2016/5/9/chartex" xmlns:cx4="http://schemas.microsoft.com/office/drawing/2016/5/10/chartex" xmlns:cx5="http://schemas.microsoft.com/office/drawing/2016/5/11/chartex" xmlns:cx6="http://schemas.microsoft.com/office/drawing/2016/5/12/chartex" xmlns:cx7="http://schemas.microsoft.com/office/drawing/2016/5/13/chartex" xmlns:cx8="http://schemas.microsoft.com/office/drawing/2016/5/14/chartex" xmlns:mc="http://schemas.openxmlformats.org/markup-compatibility/2006" xmlns:aink="http://schemas.microsoft.com/office/drawing/2016/ink" xmlns:am3d="http://schemas.microsoft.com/office/drawing/2017/model3d" xmlns:o="urn:schemas-microsoft-com:office:office" xmlns:r="http://schemas.openxmlformats.org/officeDocument/2006/relationships" xmlns:m="http://schemas.openxmlformats.org/officeDocument/2006/math" xmlns:v="urn:schemas-microsoft-com:vml" xmlns:wp14="http://schemas.microsoft.com/office/word/2010/wordprocessingDrawing" xmlns:wp="http://schemas.openxmlformats.org/drawingml/2006/wordprocessingDrawing" xmlns:w10="urn:schemas-microsoft-com:office:word" xmlns:w="http://schemas.openxmlformats.org/wordprocessingml/2006/main" xmlns:w14="http://schemas.microsoft.com/office/word/2010/wordml" xmlns:w15="http://schemas.microsoft.com/office/word/2012/wordml" xmlns:w16cid="http://schemas.microsoft.com/office/word/2016/wordml/cid" xmlns:w16se="http://schemas.microsoft.com/office/word/2015/wordml/symex" xmlns:wpg="http://schemas.microsoft.com/office/word/2010/wordprocessingGroup" xmlns:wpi="http://schemas.microsoft.com/office/word/2010/wordprocessingInk" xmlns:wne="http://schemas.microsoft.com/office/word/2006/wordml" xmlns:wps="http://schemas.microsoft.com/office/word/2010/wordprocessingShape" mc:Ignorable="w14 w15 w16se w16cid wp14">
+<w:hdr xmlns:wpc="http://schemas.microsoft.com/office/word/2010/wordprocessingCanvas" xmlns:cx="http://schemas.microsoft.com/office/drawing/2014/chartex" xmlns:cx1="http://schemas.microsoft.com/office/drawing/2015/9/8/chartex" xmlns:mc="http://schemas.openxmlformats.org/markup-compatibility/2006" xmlns:o="urn:schemas-microsoft-com:office:office" xmlns:r="http://schemas.openxmlformats.org/officeDocument/2006/relationships" xmlns:m="http://schemas.openxmlformats.org/officeDocument/2006/math" xmlns:v="urn:schemas-microsoft-com:vml" xmlns:wp14="http://schemas.microsoft.com/office/word/2010/wordprocessingDrawing" xmlns:wp="http://schemas.openxmlformats.org/drawingml/2006/wordprocessingDrawing" xmlns:w10="urn:schemas-microsoft-com:office:word" xmlns:w="http://schemas.openxmlformats.org/wordprocessingml/2006/main" xmlns:w14="http://schemas.microsoft.com/office/word/2010/wordml" xmlns:w15="http://schemas.microsoft.com/office/word/2012/wordml" xmlns:w16se="http://schemas.microsoft.com/office/word/2015/wordml/symex" xmlns:wpg="http://schemas.microsoft.com/office/word/2010/wordprocessingGroup" xmlns:wpi="http://schemas.microsoft.com/office/word/2010/wordprocessingInk" xmlns:wne="http://schemas.microsoft.com/office/word/2006/wordml" xmlns:wps="http://schemas.microsoft.com/office/word/2010/wordprocessingShape" mc:Ignorable="w14 w15 w16se wp14">
   <w:p>
     <w:pPr>
       <w:pStyle w:val="Kopfzeile"/>
@@ -10727,7 +10831,7 @@
 </file>
 
 <file path=word/numbering.xml><?xml version="1.0" encoding="utf-8"?>
-<w:numbering xmlns:wpc="http://schemas.microsoft.com/office/word/2010/wordprocessingCanvas" xmlns:cx="http://schemas.microsoft.com/office/drawing/2014/chartex" xmlns:cx1="http://schemas.microsoft.com/office/drawing/2015/9/8/chartex" xmlns:cx2="http://schemas.microsoft.com/office/drawing/2015/10/21/chartex" xmlns:cx3="http://schemas.microsoft.com/office/drawing/2016/5/9/chartex" xmlns:cx4="http://schemas.microsoft.com/office/drawing/2016/5/10/chartex" xmlns:cx5="http://schemas.microsoft.com/office/drawing/2016/5/11/chartex" xmlns:cx6="http://schemas.microsoft.com/office/drawing/2016/5/12/chartex" xmlns:cx7="http://schemas.microsoft.com/office/drawing/2016/5/13/chartex" xmlns:cx8="http://schemas.microsoft.com/office/drawing/2016/5/14/chartex" xmlns:mc="http://schemas.openxmlformats.org/markup-compatibility/2006" xmlns:aink="http://schemas.microsoft.com/office/drawing/2016/ink" xmlns:am3d="http://schemas.microsoft.com/office/drawing/2017/model3d" xmlns:o="urn:schemas-microsoft-com:office:office" xmlns:r="http://schemas.openxmlformats.org/officeDocument/2006/relationships" xmlns:m="http://schemas.openxmlformats.org/officeDocument/2006/math" xmlns:v="urn:schemas-microsoft-com:vml" xmlns:wp14="http://schemas.microsoft.com/office/word/2010/wordprocessingDrawing" xmlns:wp="http://schemas.openxmlformats.org/drawingml/2006/wordprocessingDrawing" xmlns:w10="urn:schemas-microsoft-com:office:word" xmlns:w="http://schemas.openxmlformats.org/wordprocessingml/2006/main" xmlns:w14="http://schemas.microsoft.com/office/word/2010/wordml" xmlns:w15="http://schemas.microsoft.com/office/word/2012/wordml" xmlns:w16cid="http://schemas.microsoft.com/office/word/2016/wordml/cid" xmlns:w16se="http://schemas.microsoft.com/office/word/2015/wordml/symex" xmlns:wpg="http://schemas.microsoft.com/office/word/2010/wordprocessingGroup" xmlns:wpi="http://schemas.microsoft.com/office/word/2010/wordprocessingInk" xmlns:wne="http://schemas.microsoft.com/office/word/2006/wordml" xmlns:wps="http://schemas.microsoft.com/office/word/2010/wordprocessingShape" mc:Ignorable="w14 w15 w16se w16cid wp14">
+<w:numbering xmlns:wpc="http://schemas.microsoft.com/office/word/2010/wordprocessingCanvas" xmlns:cx="http://schemas.microsoft.com/office/drawing/2014/chartex" xmlns:cx1="http://schemas.microsoft.com/office/drawing/2015/9/8/chartex" xmlns:mc="http://schemas.openxmlformats.org/markup-compatibility/2006" xmlns:o="urn:schemas-microsoft-com:office:office" xmlns:r="http://schemas.openxmlformats.org/officeDocument/2006/relationships" xmlns:m="http://schemas.openxmlformats.org/officeDocument/2006/math" xmlns:v="urn:schemas-microsoft-com:vml" xmlns:wp14="http://schemas.microsoft.com/office/word/2010/wordprocessingDrawing" xmlns:wp="http://schemas.openxmlformats.org/drawingml/2006/wordprocessingDrawing" xmlns:w10="urn:schemas-microsoft-com:office:word" xmlns:w="http://schemas.openxmlformats.org/wordprocessingml/2006/main" xmlns:w14="http://schemas.microsoft.com/office/word/2010/wordml" xmlns:w15="http://schemas.microsoft.com/office/word/2012/wordml" xmlns:w16se="http://schemas.microsoft.com/office/word/2015/wordml/symex" xmlns:wpg="http://schemas.microsoft.com/office/word/2010/wordprocessingGroup" xmlns:wpi="http://schemas.microsoft.com/office/word/2010/wordprocessingInk" xmlns:wne="http://schemas.microsoft.com/office/word/2006/wordml" xmlns:wps="http://schemas.microsoft.com/office/word/2010/wordprocessingShape" mc:Ignorable="w14 w15 w16se wp14">
   <w:abstractNum w:abstractNumId="0" w15:restartNumberingAfterBreak="0">
     <w:nsid w:val="09E4127B"/>
     <w:multiLevelType w:val="hybridMultilevel"/>
@@ -11308,7 +11412,7 @@
 </file>
 
 <file path=word/styles.xml><?xml version="1.0" encoding="utf-8"?>
-<w:styles xmlns:mc="http://schemas.openxmlformats.org/markup-compatibility/2006" xmlns:r="http://schemas.openxmlformats.org/officeDocument/2006/relationships" xmlns:w="http://schemas.openxmlformats.org/wordprocessingml/2006/main" xmlns:w14="http://schemas.microsoft.com/office/word/2010/wordml" xmlns:w15="http://schemas.microsoft.com/office/word/2012/wordml" xmlns:w16cid="http://schemas.microsoft.com/office/word/2016/wordml/cid" xmlns:w16se="http://schemas.microsoft.com/office/word/2015/wordml/symex" mc:Ignorable="w14 w15 w16se w16cid">
+<w:styles xmlns:mc="http://schemas.openxmlformats.org/markup-compatibility/2006" xmlns:r="http://schemas.openxmlformats.org/officeDocument/2006/relationships" xmlns:w="http://schemas.openxmlformats.org/wordprocessingml/2006/main" xmlns:w14="http://schemas.microsoft.com/office/word/2010/wordml" xmlns:w15="http://schemas.microsoft.com/office/word/2012/wordml" xmlns:w16se="http://schemas.microsoft.com/office/word/2015/wordml/symex" mc:Ignorable="w14 w15 w16se">
   <w:docDefaults>
     <w:rPrDefault>
       <w:rPr>
@@ -11324,7 +11428,7 @@
       </w:pPr>
     </w:pPrDefault>
   </w:docDefaults>
-  <w:latentStyles w:defLockedState="0" w:defUIPriority="99" w:defSemiHidden="0" w:defUnhideWhenUsed="0" w:defQFormat="0" w:count="375">
+  <w:latentStyles w:defLockedState="0" w:defUIPriority="99" w:defSemiHidden="0" w:defUnhideWhenUsed="0" w:defQFormat="0" w:count="371">
     <w:lsdException w:name="Normal" w:uiPriority="0" w:qFormat="1"/>
     <w:lsdException w:name="heading 1" w:uiPriority="9" w:qFormat="1"/>
     <w:lsdException w:name="heading 2" w:semiHidden="1" w:uiPriority="9" w:unhideWhenUsed="1" w:qFormat="1"/>
@@ -11696,10 +11800,6 @@
     <w:lsdException w:name="List Table 5 Dark Accent 6" w:uiPriority="50"/>
     <w:lsdException w:name="List Table 6 Colorful Accent 6" w:uiPriority="51"/>
     <w:lsdException w:name="List Table 7 Colorful Accent 6" w:uiPriority="52"/>
-    <w:lsdException w:name="Mention" w:semiHidden="1" w:unhideWhenUsed="1"/>
-    <w:lsdException w:name="Smart Hyperlink" w:semiHidden="1" w:unhideWhenUsed="1"/>
-    <w:lsdException w:name="Hashtag" w:semiHidden="1" w:unhideWhenUsed="1"/>
-    <w:lsdException w:name="Unresolved Mention" w:semiHidden="1" w:unhideWhenUsed="1"/>
   </w:latentStyles>
   <w:style w:type="paragraph" w:default="1" w:styleId="Standard">
     <w:name w:val="Normal"/>
@@ -12487,7 +12587,7 @@
 </file>
 
 <file path=customXml/itemProps2.xml><?xml version="1.0" encoding="utf-8"?>
-<ds:datastoreItem xmlns:ds="http://schemas.openxmlformats.org/officeDocument/2006/customXml" ds:itemID="{C8EDBC2E-C39B-4162-8451-BA68CE1CE36A}">
+<ds:datastoreItem xmlns:ds="http://schemas.openxmlformats.org/officeDocument/2006/customXml" ds:itemID="{AEE8FDEB-5BFF-4DB1-8B75-4BA64066B6E9}">
   <ds:schemaRefs>
     <ds:schemaRef ds:uri="http://schemas.openxmlformats.org/officeDocument/2006/bibliography"/>
   </ds:schemaRefs>

</xml_diff>